<commit_message>
Add food diagram update and EoD strikes banner
</commit_message>
<xml_diff>
--- a/graphics/other/food-diagram.docx
+++ b/graphics/other/food-diagram.docx
@@ -2358,35 +2358,7 @@
                                   <w14:bevel/>
                                 </w14:textOutline>
                               </w:rPr>
-                              <w:t>Condi DPS for Scourge, Holosmith, Chrono, Soulbeast,</w:t>
-                            </w:r>
-                            <w:r>
-                              <w:rPr>
-                                <w:rFonts w:ascii="Rajdhani" w:hAnsi="Rajdhani" w:cs="Rajdhani"/>
-                                <w:b/>
-                                <w:color w:val="FF6600"/>
-                                <w:sz w:val="18"/>
-                                <w14:textOutline w14:w="9525" w14:cap="rnd" w14:cmpd="sng" w14:algn="ctr">
-                                  <w14:noFill/>
-                                  <w14:prstDash w14:val="solid"/>
-                                  <w14:bevel/>
-                                </w14:textOutline>
-                              </w:rPr>
-                              <w:t xml:space="preserve"> Firebrand</w:t>
-                            </w:r>
-                            <w:r>
-                              <w:rPr>
-                                <w:rFonts w:ascii="Rajdhani" w:hAnsi="Rajdhani" w:cs="Rajdhani"/>
-                                <w:b/>
-                                <w:color w:val="FF6600"/>
-                                <w:sz w:val="18"/>
-                                <w14:textOutline w14:w="9525" w14:cap="rnd" w14:cmpd="sng" w14:algn="ctr">
-                                  <w14:noFill/>
-                                  <w14:prstDash w14:val="solid"/>
-                                  <w14:bevel/>
-                                </w14:textOutline>
-                              </w:rPr>
-                              <w:t xml:space="preserve"> &amp; Renegade</w:t>
+                              <w:t>Condi Damage Main</w:t>
                             </w:r>
                             <w:r>
                               <w:rPr>
@@ -2425,6 +2397,10 @@
           </mc:Choice>
           <mc:Fallback>
             <w:pict>
+              <v:shapetype id="_x0000_t202" coordsize="21600,21600" o:spt="202" path="m,l,21600r21600,l21600,xe">
+                <v:stroke joinstyle="miter"/>
+                <v:path gradientshapeok="t" o:connecttype="rect"/>
+              </v:shapetype>
               <v:shape id="Text Box 20" o:spid="_x0000_s1030" type="#_x0000_t202" style="position:absolute;margin-left:188.95pt;margin-top:16.05pt;width:104.55pt;height:65.1pt;z-index:251687936;visibility:visible;mso-wrap-style:square;mso-width-percent:0;mso-height-percent:0;mso-wrap-distance-left:9pt;mso-wrap-distance-top:0;mso-wrap-distance-right:9pt;mso-wrap-distance-bottom:0;mso-position-horizontal:absolute;mso-position-horizontal-relative:text;mso-position-vertical:absolute;mso-position-vertical-relative:text;mso-width-percent:0;mso-height-percent:0;mso-width-relative:margin;mso-height-relative:margin;v-text-anchor:top" o:gfxdata="UEsDBBQABgAIAAAAIQC2gziS/gAAAOEBAAATAAAAW0NvbnRlbnRfVHlwZXNdLnhtbJSRQU7DMBBF&#10;90jcwfIWJU67QAgl6YK0S0CoHGBkTxKLZGx5TGhvj5O2G0SRWNoz/78nu9wcxkFMGNg6quQqL6RA&#10;0s5Y6ir5vt9lD1JwBDIwOMJKHpHlpr69KfdHjyxSmriSfYz+USnWPY7AufNIadK6MEJMx9ApD/oD&#10;OlTrorhX2lFEilmcO2RdNtjC5xDF9pCuTyYBB5bi6bQ4syoJ3g9WQ0ymaiLzg5KdCXlKLjvcW893&#10;SUOqXwnz5DrgnHtJTxOsQfEKIT7DmDSUCaxw7Rqn8787ZsmRM9e2VmPeBN4uqYvTtW7jvijg9N/y&#10;JsXecLq0q+WD6m8AAAD//wMAUEsDBBQABgAIAAAAIQA4/SH/1gAAAJQBAAALAAAAX3JlbHMvLnJl&#10;bHOkkMFqwzAMhu+DvYPRfXGawxijTi+j0GvpHsDYimMaW0Yy2fr2M4PBMnrbUb/Q94l/f/hMi1qR&#10;JVI2sOt6UJgd+ZiDgffL8ekFlFSbvV0oo4EbChzGx4f9GRdb25HMsYhqlCwG5lrLq9biZkxWOiqY&#10;22YiTra2kYMu1l1tQD30/bPm3wwYN0x18gb45AdQl1tp5j/sFB2T0FQ7R0nTNEV3j6o9feQzro1i&#10;OWA14Fm+Q8a1a8+Bvu/d/dMb2JY5uiPbhG/ktn4cqGU/er3pcvwCAAD//wMAUEsDBBQABgAIAAAA&#10;IQDgrQhYqwIAANEFAAAOAAAAZHJzL2Uyb0RvYy54bWysVN9v0zAQfkfif7D8zpJ2XTuqplPZNIQ0&#10;tokV7dl17CXC9hnbbVL+es5O0pUBD0O8JPbdd78+393iotWK7ITzNZiCjk5ySoThUNbmqaBf19fv&#10;zinxgZmSKTCioHvh6cXy7ZtFY+diDBWoUjiCToyfN7agVQh2nmWeV0IzfwJWGFRKcJoFvLqnrHSs&#10;Qe9aZeM8n2YNuNI64MJ7lF51SrpM/qUUPNxJ6UUgqqCYW0hfl76b+M2WCzZ/csxWNe/TYP+QhWa1&#10;waAHV1csMLJ19W+udM0deJDhhIPOQMqai1QDVjPKX1TzUDErUi1IjrcHmvz/c8tvd/eO1GVBx0iP&#10;YRrfaC3aQD5AS1CE/DTWzxH2YBEYWpTjOw9yj8JYdiudjn8siKAeXe0P7EZvPBqdjmfnU+wHjrrz&#10;8XQ2S+6zZ2vrfPgoQJN4KKjD10ukst2ND5gJQgdIDOZB1eV1rVS6xI4Rl8qRHcO3ZpwLE6bJXG31&#10;Zyg7+ewsz/tXZ8pWrJNOUDgkk1ovOkrxfomhDGkKOj09y5NfAzF4l5cyMQmROq5PNvLW8ZNOYa9E&#10;xCjzRUhkPNH018wTw1hvQkeUxFCvMezxz1m9xrirAy1SZDDhYKxrAy5Vf+Cpo7D8NqQsOzzSd1R3&#10;PIZ206ZWmwzts4Fyj13loJtLb/l1jU9/w3y4Zw4HERsJl0u4w49UgORDf6KkAvfjT/KIx/lALSUN&#10;DnZB/fctc4IS9cng5LwfTSZxE6TL5GwW+94dazbHGrPVl4D9NMI1Znk6RnxQw1E60I+4g1YxKqqY&#10;4Ri7oGE4XoZu3eAO42K1SiCcfcvCjXmwPLqOLMfGXrePzNm++wPOzS0MK4DNXwxBh42WBlbbALJO&#10;ExJ57ljt+ce9kRq533FxMR3fE+p5Ey9/AgAA//8DAFBLAwQUAAYACAAAACEAX3vPKd4AAAAKAQAA&#10;DwAAAGRycy9kb3ducmV2LnhtbEyPwU7DMAyG70i8Q2QkbixdK9a1NJ0AqafBgYHENWtNU9E4VZJu&#10;hafHnOBmy59+f3+1W+woTujD4EjBepWAQGpdN1Cv4O21udmCCFFTp0dHqOALA+zqy4tKl5070wue&#10;DrEXHEKh1ApMjFMpZWgNWh1WbkLi24fzVkdefS87r88cbkeZJslGWj0QfzB6wkeD7edhtgrah/fv&#10;/VPReJNT9lxMs2+M2yt1fbXc34GIuMQ/GH71WR1qdjq6mbogRgVZnheM8pCuQTBwu8253JHJTZqB&#10;rCv5v0L9AwAA//8DAFBLAQItABQABgAIAAAAIQC2gziS/gAAAOEBAAATAAAAAAAAAAAAAAAAAAAA&#10;AABbQ29udGVudF9UeXBlc10ueG1sUEsBAi0AFAAGAAgAAAAhADj9If/WAAAAlAEAAAsAAAAAAAAA&#10;AAAAAAAALwEAAF9yZWxzLy5yZWxzUEsBAi0AFAAGAAgAAAAhAOCtCFirAgAA0QUAAA4AAAAAAAAA&#10;AAAAAAAALgIAAGRycy9lMm9Eb2MueG1sUEsBAi0AFAAGAAgAAAAhAF97zyneAAAACgEAAA8AAAAA&#10;AAAAAAAAAAAABQUAAGRycy9kb3ducmV2LnhtbFBLBQYAAAAABAAEAPMAAAAQBgAAAAA=&#10;" fillcolor="#e36c0a [2409]" stroked="f" strokeweight=".5pt">
                 <v:fill opacity="26214f"/>
                 <v:textbox>
@@ -2498,35 +2474,7 @@
                             <w14:bevel/>
                           </w14:textOutline>
                         </w:rPr>
-                        <w:t>Condi DPS for Scourge, Holosmith, Chrono, Soulbeast,</w:t>
-                      </w:r>
-                      <w:r>
-                        <w:rPr>
-                          <w:rFonts w:ascii="Rajdhani" w:hAnsi="Rajdhani" w:cs="Rajdhani"/>
-                          <w:b/>
-                          <w:color w:val="FF6600"/>
-                          <w:sz w:val="18"/>
-                          <w14:textOutline w14:w="9525" w14:cap="rnd" w14:cmpd="sng" w14:algn="ctr">
-                            <w14:noFill/>
-                            <w14:prstDash w14:val="solid"/>
-                            <w14:bevel/>
-                          </w14:textOutline>
-                        </w:rPr>
-                        <w:t xml:space="preserve"> Firebrand</w:t>
-                      </w:r>
-                      <w:r>
-                        <w:rPr>
-                          <w:rFonts w:ascii="Rajdhani" w:hAnsi="Rajdhani" w:cs="Rajdhani"/>
-                          <w:b/>
-                          <w:color w:val="FF6600"/>
-                          <w:sz w:val="18"/>
-                          <w14:textOutline w14:w="9525" w14:cap="rnd" w14:cmpd="sng" w14:algn="ctr">
-                            <w14:noFill/>
-                            <w14:prstDash w14:val="solid"/>
-                            <w14:bevel/>
-                          </w14:textOutline>
-                        </w:rPr>
-                        <w:t xml:space="preserve"> &amp; Renegade</w:t>
+                        <w:t>Condi Damage Main</w:t>
                       </w:r>
                       <w:r>
                         <w:rPr>
@@ -2784,7 +2732,7 @@
                                   <w14:bevel/>
                                 </w14:textOutline>
                               </w:rPr>
-                              <w:t>Condi DPS for Tempest, Weaver, Mirage, &amp; Berserker</w:t>
+                              <w:t>Condi Duration Main</w:t>
                             </w:r>
                             <w:r>
                               <w:rPr>
@@ -2910,7 +2858,7 @@
                             <w14:bevel/>
                           </w14:textOutline>
                         </w:rPr>
-                        <w:t>Condi DPS for Tempest, Weaver, Mirage, &amp; Berserker</w:t>
+                        <w:t>Condi Duration Main</w:t>
                       </w:r>
                       <w:r>
                         <w:rPr>
@@ -3295,9 +3243,9 @@
         </mc:AlternateContent>
       </w:r>
     </w:p>
+    <w:bookmarkStart w:id="0" w:name="_GoBack"/>
+    <w:bookmarkEnd w:id="0"/>
     <w:p>
-      <w:bookmarkStart w:id="0" w:name="_GoBack"/>
-      <w:bookmarkEnd w:id="0"/>
       <w:r>
         <w:rPr>
           <w:noProof/>
@@ -3516,7 +3464,7 @@
                                   <w14:bevel/>
                                 </w14:textOutline>
                               </w:rPr>
-                              <w:t>Condi Boon Chrono (Outdated Build)</w:t>
+                              <w:t>All Stats</w:t>
                             </w:r>
                             <w:r>
                               <w:rPr>
@@ -3628,7 +3576,7 @@
                             <w14:bevel/>
                           </w14:textOutline>
                         </w:rPr>
-                        <w:t>Condi Boon Chrono (Outdated Build)</w:t>
+                        <w:t>All Stats</w:t>
                       </w:r>
                       <w:r>
                         <w:rPr>

</xml_diff>